<commit_message>
Working on 5th paragraph of introduction
</commit_message>
<xml_diff>
--- a/Mi Tesis.docx
+++ b/Mi Tesis.docx
@@ -1311,6 +1311,11 @@
     </w:p>
     <w:p>
       <w:pPr>
+        <w:pStyle w:val="texto"/>
+      </w:pPr>
+    </w:p>
+    <w:p>
+      <w:pPr>
         <w:pStyle w:val="Ttulo1"/>
       </w:pPr>
       <w:r>
@@ -1408,6 +1413,9 @@
         <w:t>en este campo</w:t>
       </w:r>
       <w:r>
+        <w:t>;</w:t>
+      </w:r>
+      <w:r>
         <w:t xml:space="preserve"> surgiendo una inmensa variedad de herramientas y</w:t>
       </w:r>
       <w:r>
@@ -1667,7 +1675,213 @@
         <w:rPr>
           <w:lang w:val="es-ES"/>
         </w:rPr>
-        <w:t xml:space="preserve">En el aprendizaje no supervisado el modelo se entrena a partir de casos </w:t>
+        <w:t>En el aprendizaje no supervisado no existe una clasificación previa de la información, la cual se agrupa automáticamente</w:t>
+      </w:r>
+      <w:r>
+        <w:rPr>
+          <w:lang w:val="es-ES"/>
+        </w:rPr>
+        <w:t>.</w:t>
+      </w:r>
+    </w:p>
+    <w:p>
+      <w:pPr>
+        <w:pStyle w:val="texto"/>
+        <w:jc w:val="both"/>
+        <w:rPr>
+          <w:lang w:val="es-ES"/>
+        </w:rPr>
+      </w:pPr>
+      <w:r>
+        <w:rPr>
+          <w:lang w:val="es-ES"/>
+        </w:rPr>
+        <w:t xml:space="preserve">Para la clasificación de </w:t>
+      </w:r>
+      <w:r>
+        <w:rPr>
+          <w:lang w:val="es-ES"/>
+        </w:rPr>
+        <w:t>nuevos</w:t>
+      </w:r>
+      <w:r>
+        <w:rPr>
+          <w:lang w:val="es-ES"/>
+        </w:rPr>
+        <w:t xml:space="preserve"> casos se </w:t>
+      </w:r>
+      <w:r>
+        <w:rPr>
+          <w:lang w:val="es-ES"/>
+        </w:rPr>
+        <w:t xml:space="preserve">precisa de un </w:t>
+      </w:r>
+      <w:r>
+        <w:rPr>
+          <w:lang w:val="es-ES"/>
+        </w:rPr>
+        <w:t>modelo predictivo lo suficientemente preciso para sustituir a un humano</w:t>
+      </w:r>
+      <w:r>
+        <w:rPr>
+          <w:lang w:val="es-ES"/>
+        </w:rPr>
+        <w:t xml:space="preserve"> por lo que es necesario</w:t>
+      </w:r>
+      <w:r>
+        <w:rPr>
+          <w:lang w:val="es-ES"/>
+        </w:rPr>
+        <w:t xml:space="preserve"> contar con una</w:t>
+      </w:r>
+      <w:r>
+        <w:rPr>
+          <w:lang w:val="es-ES"/>
+        </w:rPr>
+        <w:t xml:space="preserve"> amplia</w:t>
+      </w:r>
+      <w:r>
+        <w:rPr>
+          <w:lang w:val="es-ES"/>
+        </w:rPr>
+        <w:t xml:space="preserve"> base de casos previamente etiquetados</w:t>
+      </w:r>
+      <w:r>
+        <w:rPr>
+          <w:lang w:val="es-ES"/>
+        </w:rPr>
+        <w:t xml:space="preserve"> para </w:t>
+      </w:r>
+      <w:r>
+        <w:rPr>
+          <w:lang w:val="es-ES"/>
+        </w:rPr>
+        <w:t>la etapa de entrenamiento</w:t>
+      </w:r>
+      <w:r>
+        <w:rPr>
+          <w:lang w:val="es-ES"/>
+        </w:rPr>
+        <w:t>. Esta tarea se reali</w:t>
+      </w:r>
+      <w:r>
+        <w:rPr>
+          <w:lang w:val="es-ES"/>
+        </w:rPr>
+        <w:t xml:space="preserve">za por </w:t>
+      </w:r>
+      <w:r>
+        <w:rPr>
+          <w:lang w:val="es-ES"/>
+        </w:rPr>
+        <w:t>expertos</w:t>
+      </w:r>
+      <w:r>
+        <w:rPr>
+          <w:lang w:val="es-ES"/>
+        </w:rPr>
+        <w:t xml:space="preserve"> humanos por lo que </w:t>
+      </w:r>
+      <w:r>
+        <w:rPr>
+          <w:lang w:val="es-ES"/>
+        </w:rPr>
+        <w:t xml:space="preserve">se convierte en un </w:t>
+      </w:r>
+      <w:r>
+        <w:rPr>
+          <w:lang w:val="es-ES"/>
+        </w:rPr>
+        <w:t xml:space="preserve">proceso </w:t>
+      </w:r>
+      <w:r>
+        <w:rPr>
+          <w:lang w:val="es-ES"/>
+        </w:rPr>
+        <w:t xml:space="preserve">costoso </w:t>
+      </w:r>
+      <w:r>
+        <w:rPr>
+          <w:lang w:val="es-ES"/>
+        </w:rPr>
+        <w:t xml:space="preserve">e ineficiente. Debido a lo poco </w:t>
+      </w:r>
+      <w:r>
+        <w:rPr>
+          <w:lang w:val="es-ES"/>
+        </w:rPr>
+        <w:t>práctico</w:t>
+      </w:r>
+      <w:r>
+        <w:rPr>
+          <w:lang w:val="es-ES"/>
+        </w:rPr>
+        <w:t xml:space="preserve"> </w:t>
+      </w:r>
+      <w:r>
+        <w:rPr>
+          <w:lang w:val="es-ES"/>
+        </w:rPr>
+        <w:t>de este proceso surgen otras técnicas como el aprendizaje semi-supervisado y el aprendizaje activo</w:t>
+      </w:r>
+      <w:r>
+        <w:rPr>
+          <w:rStyle w:val="Refdenotaalpie"/>
+          <w:lang w:val="es-ES"/>
+        </w:rPr>
+        <w:footnoteReference w:id="3"/>
+      </w:r>
+      <w:r>
+        <w:rPr>
+          <w:lang w:val="es-ES"/>
+        </w:rPr>
+        <w:t xml:space="preserve"> </w:t>
+      </w:r>
+      <w:r>
+        <w:rPr>
+          <w:lang w:val="es-ES"/>
+        </w:rPr>
+        <w:t>(AL, por sus siglas en inglés, Active Learning)</w:t>
+      </w:r>
+      <w:r>
+        <w:rPr>
+          <w:lang w:val="es-ES"/>
+        </w:rPr>
+        <w:t>.</w:t>
+      </w:r>
+    </w:p>
+    <w:p>
+      <w:pPr>
+        <w:pStyle w:val="texto"/>
+        <w:jc w:val="both"/>
+        <w:rPr>
+          <w:lang w:val="es-ES"/>
+        </w:rPr>
+      </w:pPr>
+      <w:r>
+        <w:rPr>
+          <w:lang w:val="es-ES"/>
+        </w:rPr>
+        <w:lastRenderedPageBreak/>
+        <w:t>Con el Al se intenta mejorar la precisión de un clasificador disminuyendo la cantidad de ejemplos previamente etiquetados que se necesitan, permitiéndole al algoritmo seleccionar los datos desde donde aprende y reduciendo el volumen necesario en el proceso de entrenamiento</w:t>
+      </w:r>
+      <w:r>
+        <w:rPr>
+          <w:lang w:val="es-ES"/>
+        </w:rPr>
+        <w:t xml:space="preserve"> para lograr un </w:t>
+      </w:r>
+      <w:r>
+        <w:rPr>
+          <w:lang w:val="es-ES"/>
+        </w:rPr>
+        <w:t>mejor rendimiento con un menor costo de entrenamiento</w:t>
+      </w:r>
+      <w:r>
+        <w:rPr>
+          <w:lang w:val="es-ES"/>
+        </w:rPr>
+        <w:t xml:space="preserve">  </w:t>
       </w:r>
       <w:bookmarkStart w:id="2" w:name="_GoBack"/>
       <w:bookmarkEnd w:id="2"/>
@@ -1676,6 +1890,18 @@
       <w:pPr>
         <w:pStyle w:val="texto"/>
         <w:jc w:val="both"/>
+        <w:rPr>
+          <w:lang w:val="es-419"/>
+        </w:rPr>
+      </w:pPr>
+    </w:p>
+    <w:p>
+      <w:pPr>
+        <w:pStyle w:val="texto"/>
+        <w:jc w:val="both"/>
+        <w:rPr>
+          <w:lang w:val="es-419"/>
+        </w:rPr>
       </w:pPr>
     </w:p>
     <w:sectPr>
@@ -2210,6 +2436,25 @@
       </w:r>
       <w:r>
         <w:t>Gary Kasparov es uno de los maestros ajedrecistas mas prolíferos de la historia del deporte</w:t>
+      </w:r>
+    </w:p>
+  </w:footnote>
+  <w:footnote w:id="3">
+    <w:p>
+      <w:pPr>
+        <w:pStyle w:val="Textonotapie"/>
+      </w:pPr>
+      <w:r>
+        <w:rPr>
+          <w:rStyle w:val="Refdenotaalpie"/>
+        </w:rPr>
+        <w:footnoteRef/>
+      </w:r>
+      <w:r>
+        <w:t xml:space="preserve"> </w:t>
+      </w:r>
+      <w:r>
+        <w:t>Se le conoce también como aprendizaje por consulta o diseño experimental óptimo en la literatura de estadística</w:t>
       </w:r>
     </w:p>
   </w:footnote>
@@ -4537,7 +4782,7 @@
 </file>
 
 <file path=customXml/itemProps1.xml><?xml version="1.0" encoding="utf-8"?>
-<ds:datastoreItem xmlns:ds="http://schemas.openxmlformats.org/officeDocument/2006/customXml" ds:itemID="{2DBE744D-2744-C945-843B-5A01B1A21557}">
+<ds:datastoreItem xmlns:ds="http://schemas.openxmlformats.org/officeDocument/2006/customXml" ds:itemID="{EED1733B-C5D7-2049-A323-CDCFB9D8453B}">
   <ds:schemaRefs>
     <ds:schemaRef ds:uri="http://schemas.openxmlformats.org/officeDocument/2006/bibliography"/>
   </ds:schemaRefs>

</xml_diff>

<commit_message>
7th Paragraph of introduction finished
</commit_message>
<xml_diff>
--- a/Mi Tesis.docx
+++ b/Mi Tesis.docx
@@ -36,17 +36,14 @@
       <w:pPr>
         <w:pStyle w:val="TITULO"/>
       </w:pPr>
-      <w:r>
-        <w:rPr>
-          <w:rFonts w:ascii="Museo Sans 500" w:hAnsi="Museo Sans 500" w:cs="Museo Sans 500"/>
-          <w:b/>
-          <w:bCs/>
-          <w:color w:val="192045"/>
-          <w:lang w:val="es-ES_tradnl" w:eastAsia="es-ES_tradnl"/>
-        </w:rPr>
+      <w:bookmarkStart w:id="0" w:name="OLE_LINK5"/>
+      <w:bookmarkStart w:id="1" w:name="OLE_LINK6"/>
+      <w:r>
         <w:t>Aplicación web para la realización de experimentos de forma colaborativa en el framework JCLAL</w:t>
       </w:r>
     </w:p>
+    <w:bookmarkEnd w:id="0"/>
+    <w:bookmarkEnd w:id="1"/>
     <w:p>
       <w:pPr>
         <w:pStyle w:val="TITULOTESIS"/>
@@ -128,16 +125,16 @@
       <w:r>
         <w:t xml:space="preserve">s: </w:t>
       </w:r>
-      <w:bookmarkStart w:id="0" w:name="OLE_LINK1"/>
-      <w:bookmarkStart w:id="1" w:name="OLE_LINK2"/>
+      <w:bookmarkStart w:id="2" w:name="OLE_LINK1"/>
+      <w:bookmarkStart w:id="3" w:name="OLE_LINK2"/>
       <w:r>
         <w:t xml:space="preserve">MsC. </w:t>
       </w:r>
       <w:r>
         <w:t>Eduardo Pérez Perdomo</w:t>
       </w:r>
-      <w:bookmarkEnd w:id="0"/>
-      <w:bookmarkEnd w:id="1"/>
+      <w:bookmarkEnd w:id="2"/>
+      <w:bookmarkEnd w:id="3"/>
     </w:p>
     <w:p>
       <w:pPr>
@@ -284,6 +281,17 @@
       <w:r>
         <w:t>Ramon Valdes Ochoa</w:t>
       </w:r>
+      <w:r>
+        <w:t xml:space="preserve"> </w:t>
+      </w:r>
+      <w:r>
+        <w:rPr>
+          <w:rFonts w:ascii="Apple Color Emoji" w:hAnsi="Apple Color Emoji" w:cs="Apple Color Emoji"/>
+          <w:sz w:val="40"/>
+          <w:szCs w:val="40"/>
+        </w:rPr>
+        <w:t>😎</w:t>
+      </w:r>
     </w:p>
     <w:p>
       <w:pPr>
@@ -814,7 +822,7 @@
         <w:pStyle w:val="cita"/>
       </w:pPr>
       <w:r>
-        <w:t>A mis amistades, en especial a Yanet (IPVCE), Lynnette, Yesenia, Irene, Lisbet, Manuel, Roger e Ignabel, por sus consejos, alientos y alegrías compartidas en todo este trayecto.</w:t>
+        <w:t>A mis amistades, por sus consejos, alientos y alegrías compartidas en todo este trayecto.</w:t>
       </w:r>
     </w:p>
     <w:p>
@@ -827,7 +835,10 @@
         <w:pStyle w:val="cita"/>
       </w:pPr>
       <w:r>
-        <w:t>A la tutora, por hacer un espacio en su limitado tiempo y brindarme su asesoría, por su confianza, por compartir sus conocimientos y experiencia en el desarrollo de este trabajo.</w:t>
+        <w:t>A mis tutores</w:t>
+      </w:r>
+      <w:r>
+        <w:t>, por hacer un espacio en su limitado tiempo y brindarme su asesoría, por su confianza, por compartir sus conocimientos y experiencia en el desarrollo de este trabajo.</w:t>
       </w:r>
     </w:p>
     <w:p>
@@ -840,7 +851,13 @@
         <w:pStyle w:val="cita"/>
       </w:pPr>
       <w:r>
-        <w:t xml:space="preserve">Al colectivo de profesores del departamento de Ingeniería Industrial, por contribuir con sus conocimientos en mi formación profesional, por su exigencia y profesionalidad. </w:t>
+        <w:t xml:space="preserve">Al colectivo de profesores del departamento de </w:t>
+      </w:r>
+      <w:r>
+        <w:t>Informática</w:t>
+      </w:r>
+      <w:r>
+        <w:t xml:space="preserve">, por contribuir con sus conocimientos en mi formación profesional, por su exigencia y profesionalidad. </w:t>
       </w:r>
     </w:p>
     <w:p>
@@ -863,41 +880,6 @@
       <w:r>
         <w:t>A todos, GRACIAS</w:t>
       </w:r>
-    </w:p>
-    <w:p>
-      <w:pPr>
-        <w:pStyle w:val="texto"/>
-      </w:pPr>
-    </w:p>
-    <w:p>
-      <w:pPr>
-        <w:pStyle w:val="texto"/>
-      </w:pPr>
-    </w:p>
-    <w:p>
-      <w:pPr>
-        <w:pStyle w:val="texto"/>
-      </w:pPr>
-    </w:p>
-    <w:p>
-      <w:pPr>
-        <w:pStyle w:val="texto"/>
-      </w:pPr>
-    </w:p>
-    <w:p>
-      <w:pPr>
-        <w:pStyle w:val="texto"/>
-      </w:pPr>
-    </w:p>
-    <w:p>
-      <w:pPr>
-        <w:pStyle w:val="texto"/>
-      </w:pPr>
-    </w:p>
-    <w:p>
-      <w:pPr>
-        <w:pStyle w:val="texto"/>
-      </w:pPr>
     </w:p>
     <w:p>
       <w:pPr>
@@ -952,6 +934,11 @@
           <w:sz w:val="20"/>
           <w:szCs w:val="20"/>
         </w:rPr>
+      </w:pPr>
+    </w:p>
+    <w:p>
+      <w:pPr>
+        <w:pStyle w:val="texto"/>
       </w:pPr>
     </w:p>
     <w:p>
@@ -1316,6 +1303,36 @@
     </w:p>
     <w:p>
       <w:pPr>
+        <w:pStyle w:val="texto"/>
+      </w:pPr>
+    </w:p>
+    <w:p>
+      <w:pPr>
+        <w:pStyle w:val="texto"/>
+      </w:pPr>
+    </w:p>
+    <w:p>
+      <w:pPr>
+        <w:pStyle w:val="texto"/>
+      </w:pPr>
+    </w:p>
+    <w:p>
+      <w:pPr>
+        <w:pStyle w:val="texto"/>
+      </w:pPr>
+    </w:p>
+    <w:p>
+      <w:pPr>
+        <w:pStyle w:val="texto"/>
+      </w:pPr>
+    </w:p>
+    <w:p>
+      <w:pPr>
+        <w:pStyle w:val="texto"/>
+      </w:pPr>
+    </w:p>
+    <w:p>
+      <w:pPr>
         <w:pStyle w:val="Ttulo1"/>
       </w:pPr>
       <w:r>
@@ -1434,7 +1451,16 @@
         </w:rPr>
       </w:pPr>
       <w:r>
-        <w:t xml:space="preserve">EL estudio de la IA se divide en varias ramas dentro de las que se encuentra el Aprendizaje Automático (Machine Learning, ML, por sus siglas en inglés) en la que se incluye el desarrollo de algoritmos y técnicas </w:t>
+        <w:t>EL estudio de la IA se divide en varias ramas dentro de las que se encuentra el Aprendizaje Automático (</w:t>
+      </w:r>
+      <w:r>
+        <w:rPr>
+          <w:i/>
+        </w:rPr>
+        <w:t>Machine Learning</w:t>
+      </w:r>
+      <w:r>
+        <w:t xml:space="preserve">, ML, por sus siglas en inglés) en la que se incluye el desarrollo de algoritmos y técnicas </w:t>
       </w:r>
       <w:r>
         <w:t>que permitan al sistema aprender de forma automática basado en análisis de casos que generen experiencia previa</w:t>
@@ -1631,8 +1657,8 @@
         </w:rPr>
         <w:t xml:space="preserve"> </w:t>
       </w:r>
-      <w:bookmarkStart w:id="2" w:name="OLE_LINK3"/>
-      <w:bookmarkStart w:id="3" w:name="OLE_LINK4"/>
+      <w:bookmarkStart w:id="4" w:name="OLE_LINK3"/>
+      <w:bookmarkStart w:id="5" w:name="OLE_LINK4"/>
       <w:r>
         <w:rPr>
           <w:rStyle w:val="Refdenotaalpie"/>
@@ -1644,7 +1670,7 @@
         <w:rPr>
           <w:lang w:val="es-ES"/>
         </w:rPr>
-        <w:instrText>ADDIN CSL_CITATION {"citationItems":[{"id":"ITEM-1","itemData":{"abstract":"El aprendizaje automático es una rama de la Inteligencia Artificial, la cual se encarga del estudio de los algoritmos que permiten a las computadoras aprender a partir de experiencia previa. Los algoritmos de clasificación tradicionales emplean solamente ejemplos etiquetados en el proceso de entrenamiento. Sin embargo, en la realidad la obtención de ejemplos etiquetados es una tarea costosa y muchas veces la tarea de etiquetado de datos requiere del esfuerzo de humanos experimentados. El aprendizaje activo es el área de estudio que tiene como principal hipótesis que si el algoritmo de aprendizaje tiene la oportunidad de elegir los datos desde donde aprende, entonces este tendrá una mejor precisión con un menor costo de entrenamiento. Un framework en el área de las ciencias de la computación es un conjunto de técnicas y herramientas que permiten el desarrollo de algún producto, abstrayendo y facilitando el desarrollo de ciertas tareas según el dominio para el cual está construido. Actualmente en el área del aprendizaje automático existen frameworks que apoyan el proceso de experimentación y desarrollo de nuevos algoritmos. Sin embargo, los mismos están restringidos solamente al área del aprendizaje supervisado y no supervisado clásico. En la presente investigación se propone un framework para el desarrollo de algoritmos con aprendizaje activo. Se analizan los elementos que integran al aprendizaje activo. Se aplican patrones de diseño y se diseña la estructura del framework. Son analizados casos de estudio haciendo uso del framework propuesto y por último se realiza un estudio de sostenibilidad.","author":[{"dropping-particle":"","family":"Pérez Perdomo","given":"Eduardo","non-dropping-particle":"","parse-names":false,"suffix":""},{"dropping-particle":"","family":"Pupo Reyes","given":"Oscar","non-dropping-particle":"","parse-names":false,"suffix":""}],"id":"ITEM-1","issued":{"date-parts":[["2013"]]},"number-of-pages":"113","publisher":"Universidad de Holguín “Oscar Lucero Moya”","title":"PROPUESTA DE UN FRAMEWORK PARA","type":"thesis"},"uris":["http://www.mendeley.com/documents/?uuid=6f234d4e-c028-4275-95e7-6f1f912b08c7"]}],"mendeley":{"formattedCitation":"[1]","plainTextFormattedCitation":"[1]","previouslyFormattedCitation":"(Pérez Perdomo &amp; Pupo Reyes, 2013)"},"properties":{"noteIndex":0},"schema":"https://github.com/citation-style-language/schema/raw/master/csl-citation.json"}</w:instrText>
+        <w:instrText>ADDIN CSL_CITATION {"citationItems":[{"id":"ITEM-1","itemData":{"abstract":"El aprendizaje automático es una rama de la Inteligencia Artificial, la cual se encarga del estudio de los algoritmos que permiten a las computadoras aprender a partir de experiencia previa. Los algoritmos de clasificación tradicionales emplean solamente ejemplos etiquetados en el proceso de entrenamiento. Sin embargo, en la realidad la obtención de ejemplos etiquetados es una tarea costosa y muchas veces la tarea de etiquetado de datos requiere del esfuerzo de humanos experimentados. El aprendizaje activo es el área de estudio que tiene como principal hipótesis que si el algoritmo de aprendizaje tiene la oportunidad de elegir los datos desde donde aprende, entonces este tendrá una mejor precisión con un menor costo de entrenamiento. Un framework en el área de las ciencias de la computación es un conjunto de técnicas y herramientas que permiten el desarrollo de algún producto, abstrayendo y facilitando el desarrollo de ciertas tareas según el dominio para el cual está construido. Actualmente en el área del aprendizaje automático existen frameworks que apoyan el proceso de experimentación y desarrollo de nuevos algoritmos. Sin embargo, los mismos están restringidos solamente al área del aprendizaje supervisado y no supervisado clásico. En la presente investigación se propone un framework para el desarrollo de algoritmos con aprendizaje activo. Se analizan los elementos que integran al aprendizaje activo. Se aplican patrones de diseño y se diseña la estructura del framework. Son analizados casos de estudio haciendo uso del framework propuesto y por último se realiza un estudio de sostenibilidad.","author":[{"dropping-particle":"","family":"Pérez Perdomo","given":"Eduardo","non-dropping-particle":"","parse-names":false,"suffix":""},{"dropping-particle":"","family":"Pupo Reyes","given":"Oscar","non-dropping-particle":"","parse-names":false,"suffix":""}],"id":"ITEM-1","issued":{"date-parts":[["2013"]]},"number-of-pages":"113","publisher":"Universidad de Holguín “Oscar Lucero Moya”","title":"PROPUESTA DE UN FRAMEWORK PARA","type":"thesis"},"uris":["http://www.mendeley.com/documents/?uuid=6f234d4e-c028-4275-95e7-6f1f912b08c7"]}],"mendeley":{"formattedCitation":"[1]","plainTextFormattedCitation":"[1]","previouslyFormattedCitation":"[1]"},"properties":{"noteIndex":0},"schema":"https://github.com/citation-style-language/schema/raw/master/csl-citation.json"}</w:instrText>
       </w:r>
       <w:r>
         <w:rPr>
@@ -1667,8 +1693,8 @@
         </w:rPr>
         <w:fldChar w:fldCharType="end"/>
       </w:r>
-      <w:bookmarkEnd w:id="2"/>
-      <w:bookmarkEnd w:id="3"/>
+      <w:bookmarkEnd w:id="4"/>
+      <w:bookmarkEnd w:id="5"/>
       <w:r>
         <w:rPr>
           <w:lang w:val="es-ES"/>
@@ -1858,7 +1884,20 @@
         <w:rPr>
           <w:lang w:val="es-ES"/>
         </w:rPr>
-        <w:t>(AL, por sus siglas en inglés, Active Learning)</w:t>
+        <w:t xml:space="preserve">(AL, por sus siglas en inglés, </w:t>
+      </w:r>
+      <w:r>
+        <w:rPr>
+          <w:i/>
+          <w:lang w:val="es-ES"/>
+        </w:rPr>
+        <w:t>Active Learning</w:t>
+      </w:r>
+      <w:r>
+        <w:rPr>
+          <w:lang w:val="es-ES"/>
+        </w:rPr>
+        <w:t>)</w:t>
       </w:r>
       <w:r>
         <w:rPr>
@@ -1958,7 +1997,7 @@
         <w:rPr>
           <w:lang w:val="es"/>
         </w:rPr>
-        <w:instrText>ADDIN CSL_CITATION {"citationItems":[{"id":"ITEM-1","itemData":{"DOI":"10.1.1.167.4245","ISBN":"1648","ISSN":"00483931","PMID":"15003161","abstract":"The key idea behind active learning is that a machine learning algorithm can achieve greater accuracy with fewer training labels if it is allowed to choose the data from which it learns. An active learner may pose queries, usually in the form of unlabeled data instances to be labeled by an oracle (e.g., a human annotator). Active learning is well-motivated in many modern machine learning problems, where unlabeled data may be abundant or easily obtained, but labels are difficult, time-consuming, or expensive to obtain. This report provides a general introduction to active learning and a survey of the literature. This includes a discussion of the scenarios in which queries can be formulated, and an overview of the query strategy frameworks proposed in the literature to date. An analysis of the empirical and theoretical evidence for successful active learning, a summary of problem setting variants and practical issues, and a discussion of related topics in machine learning research are also presented.","author":[{"dropping-particle":"","family":"Settles","given":"Burr","non-dropping-particle":"","parse-names":false,"suffix":""}],"container-title":"University of Wisconsin, Madison","id":"ITEM-1","issue":"2","issued":{"date-parts":[["2010"]]},"page":"201–221","title":"Active learning literature survey","type":"article-journal","volume":"15"},"uris":["http://www.mendeley.com/documents/?uuid=9a54bb58-8aa0-489b-bf58-1508b4532af7"]}],"mendeley":{"formattedCitation":"[2]","plainTextFormattedCitation":"[2]","previouslyFormattedCitation":"(Settles, 2010)"},"properties":{"noteIndex":0},"schema":"https://github.com/citation-style-language/schema/raw/master/csl-citation.json"}</w:instrText>
+        <w:instrText>ADDIN CSL_CITATION {"citationItems":[{"id":"ITEM-1","itemData":{"DOI":"10.1.1.167.4245","ISBN":"1648","ISSN":"00483931","PMID":"15003161","abstract":"The key idea behind active learning is that a machine learning algorithm can achieve greater accuracy with fewer training labels if it is allowed to choose the data from which it learns. An active learner may pose queries, usually in the form of unlabeled data instances to be labeled by an oracle (e.g., a human annotator). Active learning is well-motivated in many modern machine learning problems, where unlabeled data may be abundant or easily obtained, but labels are difficult, time-consuming, or expensive to obtain. This report provides a general introduction to active learning and a survey of the literature. This includes a discussion of the scenarios in which queries can be formulated, and an overview of the query strategy frameworks proposed in the literature to date. An analysis of the empirical and theoretical evidence for successful active learning, a summary of problem setting variants and practical issues, and a discussion of related topics in machine learning research are also presented.","author":[{"dropping-particle":"","family":"Settles","given":"Burr","non-dropping-particle":"","parse-names":false,"suffix":""}],"container-title":"University of Wisconsin, Madison","id":"ITEM-1","issue":"2","issued":{"date-parts":[["2010"]]},"page":"201–221","title":"Active learning literature survey","type":"article-journal","volume":"15"},"uris":["http://www.mendeley.com/documents/?uuid=9a54bb58-8aa0-489b-bf58-1508b4532af7"]}],"mendeley":{"formattedCitation":"[2]","plainTextFormattedCitation":"[2]","previouslyFormattedCitation":"[2]"},"properties":{"noteIndex":0},"schema":"https://github.com/citation-style-language/schema/raw/master/csl-citation.json"}</w:instrText>
       </w:r>
       <w:r>
         <w:rPr>
@@ -2082,19 +2121,217 @@
         <w:rPr>
           <w:lang w:val="es-ES"/>
         </w:rPr>
+        <w:fldChar w:fldCharType="begin" w:fldLock="1"/>
+      </w:r>
+      <w:r>
+        <w:rPr>
+          <w:lang w:val="es-ES"/>
+        </w:rPr>
+        <w:instrText>ADDIN CSL_CITATION {"citationItems":[{"id":"ITEM-1","itemData":{"abstract":"El aprendizaje automático es una rama de la Inteligencia Artificial, la cual se encarga del estudio de los algoritmos que permiten a las computadoras aprender a partir de experiencia previa. Los algoritmos de clasificación tradicionales emplean solamente ejemplos etiquetados en el proceso de entrenamiento. Sin embargo, en la realidad la obtención de ejemplos etiquetados es una tarea costosa y muchas veces la tarea de etiquetado de datos requiere del esfuerzo de humanos experimentados. El aprendizaje activo es el área de estudio que tiene como principal hipótesis que si el algoritmo de aprendizaje tiene la oportunidad de elegir los datos desde donde aprende, entonces este tendrá una mejor precisión con un menor costo de entrenamiento. Un framework en el área de las ciencias de la computación es un conjunto de técnicas y herramientas que permiten el desarrollo de algún producto, abstrayendo y facilitando el desarrollo de ciertas tareas según el dominio para el cual está construido. Actualmente en el área del aprendizaje automático existen frameworks que apoyan el proceso de experimentación y desarrollo de nuevos algoritmos. Sin embargo, los mismos están restringidos solamente al área del aprendizaje supervisado y no supervisado clásico. En la presente investigación se propone un framework para el desarrollo de algoritmos con aprendizaje activo. Se analizan los elementos que integran al aprendizaje activo. Se aplican patrones de diseño y se diseña la estructura del framework. Son analizados casos de estudio haciendo uso del framework propuesto y por último se realiza un estudio de sostenibilidad.","author":[{"dropping-particle":"","family":"Pérez Perdomo","given":"Eduardo","non-dropping-particle":"","parse-names":false,"suffix":""},{"dropping-particle":"","family":"Pupo Reyes","given":"Oscar","non-dropping-particle":"","parse-names":false,"suffix":""}],"id":"ITEM-1","issued":{"date-parts":[["2013"]]},"number-of-pages":"113","publisher":"Universidad de Holguín “Oscar Lucero Moya”","title":"PROPUESTA DE UN FRAMEWORK PARA","type":"thesis"},"uris":["http://www.mendeley.com/documents/?uuid=6f234d4e-c028-4275-95e7-6f1f912b08c7"]}],"mendeley":{"formattedCitation":"[1]","plainTextFormattedCitation":"[1]","previouslyFormattedCitation":"[1]"},"properties":{"noteIndex":0},"schema":"https://github.com/citation-style-language/schema/raw/master/csl-citation.json"}</w:instrText>
+      </w:r>
+      <w:r>
+        <w:rPr>
+          <w:lang w:val="es-ES"/>
+        </w:rPr>
+        <w:fldChar w:fldCharType="separate"/>
+      </w:r>
+      <w:r>
+        <w:rPr>
+          <w:noProof/>
+          <w:lang w:val="es-ES"/>
+        </w:rPr>
+        <w:t>[1]</w:t>
+      </w:r>
+      <w:r>
+        <w:rPr>
+          <w:lang w:val="es-ES"/>
+        </w:rPr>
+        <w:fldChar w:fldCharType="end"/>
+      </w:r>
+      <w:r>
+        <w:rPr>
+          <w:lang w:val="es-ES"/>
+        </w:rPr>
         <w:t>.</w:t>
       </w:r>
       <w:r>
         <w:rPr>
           <w:lang w:val="es-ES"/>
         </w:rPr>
+        <w:t xml:space="preserve"> </w:t>
+      </w:r>
+    </w:p>
+    <w:p>
+      <w:pPr>
+        <w:pStyle w:val="texto"/>
+        <w:jc w:val="both"/>
+        <w:rPr>
+          <w:lang w:val="es-ES"/>
+        </w:rPr>
+      </w:pPr>
+      <w:r>
+        <w:rPr>
+          <w:lang w:val="es-ES"/>
+        </w:rPr>
+        <w:t xml:space="preserve">Hasta la fecha, existen varias herramientas de software que ayudan al proceso de experimentación y al desarrollo de nuevos algoritmos en el área de </w:t>
+      </w:r>
+      <w:r>
+        <w:rPr>
+          <w:lang w:val="es-ES"/>
+        </w:rPr>
+        <w:t>ML</w:t>
+      </w:r>
+      <w:r>
+        <w:rPr>
+          <w:lang w:val="es-ES"/>
+        </w:rPr>
+        <w:t xml:space="preserve">, centrándose en el aprendizaje supervisado y no supervisado. Sin embargo, las herramientas de software para las áreas de </w:t>
+      </w:r>
+      <w:r>
+        <w:rPr>
+          <w:lang w:val="es-ES"/>
+        </w:rPr>
+        <w:t>AL</w:t>
+      </w:r>
+      <w:r>
+        <w:rPr>
+          <w:lang w:val="es-ES"/>
+        </w:rPr>
+        <w:t xml:space="preserve"> y SL son escasas. Las pocas bibliotecas existentes para </w:t>
+      </w:r>
+      <w:r>
+        <w:rPr>
+          <w:lang w:val="es-ES"/>
+        </w:rPr>
+        <w:t>AL</w:t>
+      </w:r>
+      <w:r>
+        <w:rPr>
+          <w:lang w:val="es-ES"/>
+        </w:rPr>
+        <w:t xml:space="preserve"> han sido diseñadas para resolver problemas específicos. No están diseñadas para un uso fácil, modificación, adaptación y extensión. Consecuentemente, los investigadores </w:t>
+      </w:r>
+      <w:r>
+        <w:rPr>
+          <w:lang w:val="es-ES"/>
+        </w:rPr>
+        <w:t>de AL</w:t>
+      </w:r>
+      <w:r>
+        <w:rPr>
+          <w:lang w:val="es-ES"/>
+        </w:rPr>
+        <w:t xml:space="preserve"> tienen la carga de implementar trabajos relacionados, perdiendo un tiempo considerable en la experimentación y el de</w:t>
+      </w:r>
+      <w:r>
+        <w:rPr>
+          <w:lang w:val="es-ES"/>
+        </w:rPr>
+        <w:t>sarrollo de nuevos métodos de AL</w:t>
+      </w:r>
+      <w:r>
+        <w:rPr>
+          <w:lang w:val="es-ES"/>
+        </w:rPr>
+        <w:t xml:space="preserve">. La situación antedicha motivó el desarrollo del </w:t>
+      </w:r>
+      <w:r>
+        <w:rPr>
+          <w:lang w:val="es-ES"/>
+        </w:rPr>
+        <w:t>framework</w:t>
+      </w:r>
+      <w:r>
+        <w:rPr>
+          <w:lang w:val="es-ES"/>
+        </w:rPr>
+        <w:t xml:space="preserve"> JCLAL</w:t>
+      </w:r>
+      <w:r>
+        <w:rPr>
+          <w:rStyle w:val="Refdenotaalpie"/>
+          <w:lang w:val="es-ES"/>
+        </w:rPr>
+        <w:footnoteReference w:id="4"/>
+      </w:r>
+      <w:r>
+        <w:rPr>
+          <w:lang w:val="es-ES"/>
+        </w:rPr>
+        <w:t xml:space="preserve"> (</w:t>
+      </w:r>
+      <w:r>
+        <w:rPr>
+          <w:i/>
+          <w:lang w:val="es-ES"/>
+        </w:rPr>
+        <w:t>Java Class For Active Learning</w:t>
+      </w:r>
+      <w:r>
+        <w:rPr>
+          <w:lang w:val="es-ES"/>
+        </w:rPr>
+        <w:t xml:space="preserve"> </w:t>
+      </w:r>
+      <w:r>
+        <w:rPr>
+          <w:lang w:val="es-ES"/>
+        </w:rPr>
+        <w:t>por sus siglas en inglés</w:t>
+      </w:r>
+      <w:r>
+        <w:rPr>
+          <w:lang w:val="es-ES"/>
+        </w:rPr>
+        <w:t>)</w:t>
+      </w:r>
+      <w:r>
+        <w:rPr>
+          <w:lang w:val="es-ES"/>
+        </w:rPr>
+        <w:t>. JCLAL es un software de código abierto para que los investigadores y los usuarios f</w:t>
+      </w:r>
+      <w:r>
+        <w:rPr>
+          <w:lang w:val="es-ES"/>
+        </w:rPr>
+        <w:t>inales desarrollen métodos de AL</w:t>
+      </w:r>
+      <w:r>
+        <w:rPr>
+          <w:lang w:val="es-ES"/>
+        </w:rPr>
+        <w:t>. JCLAL incluye las estrategias de consulta más relevantes que se han propuesto en paradigmas de aprendizaje de etiqueta única y multi-etiqueta. Proporciona las interfaces, las clases y los métodos necesarios para desarrol</w:t>
+      </w:r>
+      <w:r>
+        <w:rPr>
+          <w:lang w:val="es-ES"/>
+        </w:rPr>
+        <w:t>lar cua</w:t>
+      </w:r>
+      <w:r>
+        <w:rPr>
+          <w:lang w:val="es-ES"/>
+        </w:rPr>
+        <w:t>lquier método de AL</w:t>
+      </w:r>
+      <w:r>
+        <w:rPr>
+          <w:lang w:val="es-ES"/>
+        </w:rPr>
+        <w:t>.</w:t>
+      </w:r>
+      <w:r>
+        <w:rPr>
+          <w:lang w:val="es-ES"/>
+        </w:rPr>
         <w:fldChar w:fldCharType="begin" w:fldLock="1"/>
       </w:r>
       <w:r>
         <w:rPr>
           <w:lang w:val="es-ES"/>
         </w:rPr>
-        <w:instrText>ADDIN CSL_CITATION {"citationItems":[{"id":"ITEM-1","itemData":{"abstract":"El aprendizaje automático es una rama de la Inteligencia Artificial, la cual se encarga del estudio de los algoritmos que permiten a las computadoras aprender a partir de experiencia previa. Los algoritmos de clasificación tradicionales emplean solamente ejemplos etiquetados en el proceso de entrenamiento. Sin embargo, en la realidad la obtención de ejemplos etiquetados es una tarea costosa y muchas veces la tarea de etiquetado de datos requiere del esfuerzo de humanos experimentados. El aprendizaje activo es el área de estudio que tiene como principal hipótesis que si el algoritmo de aprendizaje tiene la oportunidad de elegir los datos desde donde aprende, entonces este tendrá una mejor precisión con un menor costo de entrenamiento. Un framework en el área de las ciencias de la computación es un conjunto de técnicas y herramientas que permiten el desarrollo de algún producto, abstrayendo y facilitando el desarrollo de ciertas tareas según el dominio para el cual está construido. Actualmente en el área del aprendizaje automático existen frameworks que apoyan el proceso de experimentación y desarrollo de nuevos algoritmos. Sin embargo, los mismos están restringidos solamente al área del aprendizaje supervisado y no supervisado clásico. En la presente investigación se propone un framework para el desarrollo de algoritmos con aprendizaje activo. Se analizan los elementos que integran al aprendizaje activo. Se aplican patrones de diseño y se diseña la estructura del framework. Son analizados casos de estudio haciendo uso del framework propuesto y por último se realiza un estudio de sostenibilidad.","author":[{"dropping-particle":"","family":"Pérez Perdomo","given":"Eduardo","non-dropping-particle":"","parse-names":false,"suffix":""},{"dropping-particle":"","family":"Pupo Reyes","given":"Oscar","non-dropping-particle":"","parse-names":false,"suffix":""}],"id":"ITEM-1","issued":{"date-parts":[["2013"]]},"number-of-pages":"113","publisher":"Universidad de Holguín “Oscar Lucero Moya”","title":"PROPUESTA DE UN FRAMEWORK PARA","type":"thesis"},"uris":["http://www.mendeley.com/documents/?uuid=6f234d4e-c028-4275-95e7-6f1f912b08c7"]}],"mendeley":{"formattedCitation":"[1]","plainTextFormattedCitation":"[1]","previouslyFormattedCitation":"(Pérez Perdomo &amp; Pupo Reyes, 2013)"},"properties":{"noteIndex":0},"schema":"https://github.com/citation-style-language/schema/raw/master/csl-citation.json"}</w:instrText>
+        <w:instrText>ADDIN CSL_CITATION {"citationItems":[{"id":"ITEM-1","itemData":{"ISSN":"15337928","abstract":"Active Learning has become an important area of research owing to the increasing number of real-world problems which contain labelled and unlabelled examples at the same time. JCLAL is a Java Class Library for Active Learning which has an architecture that follows strong principles of object-oriented design. It is easy to use, and it allows the developers to adapt, modify and extend the framework according to their needs. The library offers a variety of active learning methods that have been proposed in the literature. The software is available under the GPL license.","author":[{"dropping-particle":"","family":"Reyes","given":"Oscar","non-dropping-particle":"","parse-names":false,"suffix":""},{"dropping-particle":"","family":"Pérez","given":"Eduardo","non-dropping-particle":"","parse-names":false,"suffix":""},{"dropping-particle":"","family":"Del","given":"María","non-dropping-particle":"","parse-names":false,"suffix":""},{"dropping-particle":"","family":"Rodríguez-Hernández","given":"Carmen","non-dropping-particle":"","parse-names":false,"suffix":""},{"dropping-particle":"","family":"Fardoun","given":"Habib M","non-dropping-particle":"","parse-names":false,"suffix":""},{"dropping-particle":"","family":"Ventura","given":"Sebastián","non-dropping-particle":"","parse-names":false,"suffix":""}],"container-title":"Journal of Machine Learning Research","id":"ITEM-1","issued":{"date-parts":[["2016"]]},"page":"1-5","title":"JCLAL: A Java Framework for Active Learning","type":"article-journal","volume":"17"},"uris":["http://www.mendeley.com/documents/?uuid=b555a361-b2a8-4464-997c-244211d339c6"]}],"mendeley":{"formattedCitation":"[3]","plainTextFormattedCitation":"[3]"},"properties":{"noteIndex":0},"schema":"https://github.com/citation-style-language/schema/raw/master/csl-citation.json"}</w:instrText>
       </w:r>
       <w:r>
         <w:rPr>
@@ -2107,7 +2344,7 @@
           <w:noProof/>
           <w:lang w:val="es-ES"/>
         </w:rPr>
-        <w:t>[1]</w:t>
+        <w:t>[3]</w:t>
       </w:r>
       <w:r>
         <w:rPr>
@@ -2115,70 +2352,6 @@
         </w:rPr>
         <w:fldChar w:fldCharType="end"/>
       </w:r>
-      <w:r>
-        <w:rPr>
-          <w:lang w:val="es-ES"/>
-        </w:rPr>
-        <w:t xml:space="preserve"> </w:t>
-      </w:r>
-      <w:r>
-        <w:rPr>
-          <w:lang w:val="es-ES"/>
-        </w:rPr>
-        <w:t xml:space="preserve">Para </w:t>
-      </w:r>
-      <w:r>
-        <w:rPr>
-          <w:lang w:val="es-ES"/>
-        </w:rPr>
-        <w:t>AL</w:t>
-      </w:r>
-      <w:r>
-        <w:rPr>
-          <w:lang w:val="es-ES"/>
-        </w:rPr>
-        <w:t xml:space="preserve"> existen varios frameworks entre los que se destaca</w:t>
-      </w:r>
-      <w:r>
-        <w:rPr>
-          <w:lang w:val="es-ES"/>
-        </w:rPr>
-        <w:t xml:space="preserve">: Java </w:t>
-      </w:r>
-      <w:proofErr w:type="spellStart"/>
-      <w:r>
-        <w:rPr>
-          <w:lang w:val="es-ES"/>
-        </w:rPr>
-        <w:t>Class</w:t>
-      </w:r>
-      <w:proofErr w:type="spellEnd"/>
-      <w:r>
-        <w:rPr>
-          <w:lang w:val="es-ES"/>
-        </w:rPr>
-        <w:t xml:space="preserve"> For Active Learning (JCLAL por sus siglas en inglés)</w:t>
-      </w:r>
-      <w:r>
-        <w:rPr>
-          <w:lang w:val="es-ES"/>
-        </w:rPr>
-        <w:t xml:space="preserve"> el cual </w:t>
-      </w:r>
-      <w:bookmarkStart w:id="4" w:name="_GoBack"/>
-      <w:bookmarkEnd w:id="4"/>
-      <w:r>
-        <w:rPr>
-          <w:lang w:val="es-ES"/>
-        </w:rPr>
-        <w:t xml:space="preserve">posee </w:t>
-      </w:r>
-      <w:r>
-        <w:rPr>
-          <w:lang w:val="es-ES"/>
-        </w:rPr>
-        <w:t>una GUI (del ingles Graphic User Interface, Interfaz Grafica de Usuario) que permite a los investigadores con poca experiencia en el trabajo con el framework configurar y realizar experimentos de AL</w:t>
-      </w:r>
     </w:p>
     <w:p>
       <w:pPr>
@@ -2188,6 +2361,8 @@
           <w:lang w:val="es-ES"/>
         </w:rPr>
       </w:pPr>
+      <w:bookmarkStart w:id="6" w:name="_GoBack"/>
+      <w:bookmarkEnd w:id="6"/>
     </w:p>
     <w:sectPr>
       <w:headerReference w:type="first" r:id="rId11"/>
@@ -2303,140 +2478,6 @@
           </wp14:sizeRelV>
         </wp:anchor>
       </w:drawing>
-    </w:r>
-    <w:r>
-      <w:rPr>
-        <w:noProof/>
-        <w:lang w:val="es-ES_tradnl" w:eastAsia="es-ES_tradnl"/>
-      </w:rPr>
-      <mc:AlternateContent>
-        <mc:Choice Requires="wps">
-          <w:drawing>
-            <wp:anchor distT="0" distB="0" distL="114300" distR="114300" simplePos="0" relativeHeight="251656192" behindDoc="0" locked="0" layoutInCell="1" allowOverlap="1" wp14:anchorId="0E464A98" wp14:editId="7C2E598E">
-              <wp:simplePos x="0" y="0"/>
-              <wp:positionH relativeFrom="column">
-                <wp:posOffset>4135120</wp:posOffset>
-              </wp:positionH>
-              <wp:positionV relativeFrom="paragraph">
-                <wp:posOffset>331470</wp:posOffset>
-              </wp:positionV>
-              <wp:extent cx="1551305" cy="255270"/>
-              <wp:effectExtent l="0" t="1270" r="3175" b="0"/>
-              <wp:wrapNone/>
-              <wp:docPr id="6" name="Cuadro de texto 2"/>
-              <wp:cNvGraphicFramePr>
-                <a:graphicFrameLocks xmlns:a="http://schemas.openxmlformats.org/drawingml/2006/main"/>
-              </wp:cNvGraphicFramePr>
-              <a:graphic xmlns:a="http://schemas.openxmlformats.org/drawingml/2006/main">
-                <a:graphicData uri="http://schemas.microsoft.com/office/word/2010/wordprocessingShape">
-                  <wps:wsp>
-                    <wps:cNvSpPr txBox="1">
-                      <a:spLocks noChangeArrowheads="1"/>
-                    </wps:cNvSpPr>
-                    <wps:spPr bwMode="auto">
-                      <a:xfrm>
-                        <a:off x="0" y="0"/>
-                        <a:ext cx="1551305" cy="255270"/>
-                      </a:xfrm>
-                      <a:prstGeom prst="rect">
-                        <a:avLst/>
-                      </a:prstGeom>
-                      <a:noFill/>
-                      <a:ln>
-                        <a:noFill/>
-                      </a:ln>
-                      <a:extLst>
-                        <a:ext uri="{909E8E84-426E-40DD-AFC4-6F175D3DCCD1}">
-                          <a14:hiddenFill xmlns:a14="http://schemas.microsoft.com/office/drawing/2010/main">
-                            <a:solidFill>
-                              <a:srgbClr val="FFFFFF"/>
-                            </a:solidFill>
-                          </a14:hiddenFill>
-                        </a:ext>
-                        <a:ext uri="{91240B29-F687-4F45-9708-019B960494DF}">
-                          <a14:hiddenLine xmlns:a14="http://schemas.microsoft.com/office/drawing/2010/main" w="9525">
-                            <a:solidFill>
-                              <a:srgbClr val="000000"/>
-                            </a:solidFill>
-                            <a:miter lim="800000"/>
-                            <a:headEnd/>
-                            <a:tailEnd/>
-                          </a14:hiddenLine>
-                        </a:ext>
-                      </a:extLst>
-                    </wps:spPr>
-                    <wps:txbx>
-                      <w:txbxContent>
-                        <w:p>
-                          <w:pPr>
-                            <w:rPr>
-                              <w:rFonts w:ascii="Fedra Sans Std Book" w:hAnsi="Fedra Sans Std Book" w:cs="Calibri"/>
-                              <w:color w:val="212D57"/>
-                              <w:sz w:val="16"/>
-                              <w:szCs w:val="16"/>
-                            </w:rPr>
-                          </w:pPr>
-                          <w:r>
-                            <w:rPr>
-                              <w:rFonts w:ascii="Fedra Sans Std Book" w:hAnsi="Fedra Sans Std Book" w:cs="Calibri"/>
-                              <w:color w:val="212D57"/>
-                              <w:sz w:val="16"/>
-                              <w:szCs w:val="16"/>
-                            </w:rPr>
-                            <w:t>TÍTULO DEL DOCUMENTO</w:t>
-                          </w:r>
-                        </w:p>
-                      </w:txbxContent>
-                    </wps:txbx>
-                    <wps:bodyPr rot="0" vert="horz" wrap="square" lIns="91440" tIns="45720" rIns="91440" bIns="45720" anchor="t" anchorCtr="0" upright="1">
-                      <a:noAutofit/>
-                    </wps:bodyPr>
-                  </wps:wsp>
-                </a:graphicData>
-              </a:graphic>
-              <wp14:sizeRelH relativeFrom="margin">
-                <wp14:pctWidth>0</wp14:pctWidth>
-              </wp14:sizeRelH>
-              <wp14:sizeRelV relativeFrom="margin">
-                <wp14:pctHeight>0</wp14:pctHeight>
-              </wp14:sizeRelV>
-            </wp:anchor>
-          </w:drawing>
-        </mc:Choice>
-        <mc:Fallback>
-          <w:pict>
-            <v:shapetype w14:anchorId="0E464A98" id="_x0000_t202" coordsize="21600,21600" o:spt="202" path="m,l,21600r21600,l21600,xe">
-              <v:stroke joinstyle="miter"/>
-              <v:path gradientshapeok="t" o:connecttype="rect"/>
-            </v:shapetype>
-            <v:shape id="Cuadro de texto 2" o:spid="_x0000_s1026" type="#_x0000_t202" style="position:absolute;margin-left:325.6pt;margin-top:26.1pt;width:122.15pt;height:20.1pt;z-index:251656192;visibility:visible;mso-wrap-style:square;mso-width-percent:0;mso-height-percent:0;mso-wrap-distance-left:9pt;mso-wrap-distance-top:0;mso-wrap-distance-right:9pt;mso-wrap-distance-bottom:0;mso-position-horizontal:absolute;mso-position-horizontal-relative:text;mso-position-vertical:absolute;mso-position-vertical-relative:text;mso-width-percent:0;mso-height-percent:0;mso-width-relative:margin;mso-height-relative:margin;v-text-anchor:top" o:gfxdata="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" filled="f" stroked="f">
-              <v:textbox>
-                <w:txbxContent>
-                  <w:p>
-                    <w:pPr>
-                      <w:rPr>
-                        <w:rFonts w:ascii="Fedra Sans Std Book" w:hAnsi="Fedra Sans Std Book" w:cs="Calibri"/>
-                        <w:color w:val="212D57"/>
-                        <w:sz w:val="16"/>
-                        <w:szCs w:val="16"/>
-                      </w:rPr>
-                    </w:pPr>
-                    <w:r>
-                      <w:rPr>
-                        <w:rFonts w:ascii="Fedra Sans Std Book" w:hAnsi="Fedra Sans Std Book" w:cs="Calibri"/>
-                        <w:color w:val="212D57"/>
-                        <w:sz w:val="16"/>
-                        <w:szCs w:val="16"/>
-                      </w:rPr>
-                      <w:t>TÍTULO DEL DOCUMENTO</w:t>
-                    </w:r>
-                  </w:p>
-                </w:txbxContent>
-              </v:textbox>
-            </v:shape>
-          </w:pict>
-        </mc:Fallback>
-      </mc:AlternateContent>
     </w:r>
     <w:r>
       <w:rPr>
@@ -2539,7 +2580,11 @@
         </mc:Choice>
         <mc:Fallback>
           <w:pict>
-            <v:shape w14:anchorId="39A8513B" id="Cuadro de texto 49" o:spid="_x0000_s1027" type="#_x0000_t202" style="position:absolute;margin-left:556.9pt;margin-top:736.55pt;width:30.6pt;height:39.9pt;z-index:251655168;visibility:visible;mso-wrap-style:square;mso-width-percent:50;mso-height-percent:50;mso-wrap-distance-left:9pt;mso-wrap-distance-top:0;mso-wrap-distance-right:9pt;mso-wrap-distance-bottom:0;mso-position-horizontal:absolute;mso-position-horizontal-relative:page;mso-position-vertical:absolute;mso-position-vertical-relative:page;mso-width-percent:50;mso-height-percent:50;mso-width-relative:page;mso-height-relative:page;v-text-anchor:middle" o:gfxdata="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" stroked="f" strokeweight=".5pt">
+            <v:shapetype w14:anchorId="39A8513B" id="_x0000_t202" coordsize="21600,21600" o:spt="202" path="m,l,21600r21600,l21600,xe">
+              <v:stroke joinstyle="miter"/>
+              <v:path gradientshapeok="t" o:connecttype="rect"/>
+            </v:shapetype>
+            <v:shape id="Cuadro de texto 49" o:spid="_x0000_s1026" type="#_x0000_t202" style="position:absolute;margin-left:556.9pt;margin-top:736.55pt;width:30.6pt;height:39.9pt;z-index:251655168;visibility:visible;mso-wrap-style:square;mso-width-percent:50;mso-height-percent:50;mso-wrap-distance-left:9pt;mso-wrap-distance-top:0;mso-wrap-distance-right:9pt;mso-wrap-distance-bottom:0;mso-position-horizontal:absolute;mso-position-horizontal-relative:page;mso-position-vertical:absolute;mso-position-vertical-relative:page;mso-width-percent:50;mso-height-percent:50;mso-width-relative:page;mso-height-relative:page;v-text-anchor:middle" o:gfxdata="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" stroked="f" strokeweight=".5pt">
               <v:textbox style="mso-fit-shape-to-text:t" inset="0,,0">
                 <w:txbxContent>
                   <w:p>
@@ -2579,6 +2624,136 @@
     <w:pPr>
       <w:pStyle w:val="Piedepgina"/>
     </w:pPr>
+    <w:r>
+      <w:rPr>
+        <w:noProof/>
+        <w:lang w:val="es-ES_tradnl" w:eastAsia="es-ES_tradnl"/>
+      </w:rPr>
+      <mc:AlternateContent>
+        <mc:Choice Requires="wps">
+          <w:drawing>
+            <wp:anchor distT="0" distB="0" distL="114300" distR="114300" simplePos="0" relativeHeight="251656192" behindDoc="0" locked="0" layoutInCell="1" allowOverlap="1" wp14:anchorId="0E464A98" wp14:editId="7C2E598E">
+              <wp:simplePos x="0" y="0"/>
+              <wp:positionH relativeFrom="column">
+                <wp:posOffset>3068119</wp:posOffset>
+              </wp:positionH>
+              <wp:positionV relativeFrom="paragraph">
+                <wp:posOffset>11430</wp:posOffset>
+              </wp:positionV>
+              <wp:extent cx="2621744" cy="401444"/>
+              <wp:effectExtent l="0" t="0" r="0" b="0"/>
+              <wp:wrapNone/>
+              <wp:docPr id="6" name="Cuadro de texto 2"/>
+              <wp:cNvGraphicFramePr>
+                <a:graphicFrameLocks xmlns:a="http://schemas.openxmlformats.org/drawingml/2006/main"/>
+              </wp:cNvGraphicFramePr>
+              <a:graphic xmlns:a="http://schemas.openxmlformats.org/drawingml/2006/main">
+                <a:graphicData uri="http://schemas.microsoft.com/office/word/2010/wordprocessingShape">
+                  <wps:wsp>
+                    <wps:cNvSpPr txBox="1">
+                      <a:spLocks noChangeArrowheads="1"/>
+                    </wps:cNvSpPr>
+                    <wps:spPr bwMode="auto">
+                      <a:xfrm>
+                        <a:off x="0" y="0"/>
+                        <a:ext cx="2621744" cy="401444"/>
+                      </a:xfrm>
+                      <a:prstGeom prst="rect">
+                        <a:avLst/>
+                      </a:prstGeom>
+                      <a:noFill/>
+                      <a:ln>
+                        <a:noFill/>
+                      </a:ln>
+                      <a:extLst>
+                        <a:ext uri="{909E8E84-426E-40DD-AFC4-6F175D3DCCD1}">
+                          <a14:hiddenFill xmlns:a14="http://schemas.microsoft.com/office/drawing/2010/main">
+                            <a:solidFill>
+                              <a:srgbClr val="FFFFFF"/>
+                            </a:solidFill>
+                          </a14:hiddenFill>
+                        </a:ext>
+                        <a:ext uri="{91240B29-F687-4F45-9708-019B960494DF}">
+                          <a14:hiddenLine xmlns:a14="http://schemas.microsoft.com/office/drawing/2010/main" w="9525">
+                            <a:solidFill>
+                              <a:srgbClr val="000000"/>
+                            </a:solidFill>
+                            <a:miter lim="800000"/>
+                            <a:headEnd/>
+                            <a:tailEnd/>
+                          </a14:hiddenLine>
+                        </a:ext>
+                      </a:extLst>
+                    </wps:spPr>
+                    <wps:txbx>
+                      <w:txbxContent>
+                        <w:p>
+                          <w:pPr>
+                            <w:rPr>
+                              <w:rFonts w:ascii="Fedra Sans Std Book" w:hAnsi="Fedra Sans Std Book" w:cs="Calibri"/>
+                              <w:color w:val="212D57"/>
+                              <w:sz w:val="16"/>
+                              <w:szCs w:val="16"/>
+                            </w:rPr>
+                          </w:pPr>
+                          <w:r>
+                            <w:rPr>
+                              <w:rFonts w:ascii="Fedra Sans Std Book" w:hAnsi="Fedra Sans Std Book" w:cs="Calibri"/>
+                              <w:color w:val="212D57"/>
+                              <w:sz w:val="16"/>
+                              <w:szCs w:val="16"/>
+                            </w:rPr>
+                            <w:t>Aplicación web para la realización de experimentos de forma colaborativa en el framework JCLAL</w:t>
+                          </w:r>
+                        </w:p>
+                      </w:txbxContent>
+                    </wps:txbx>
+                    <wps:bodyPr rot="0" vert="horz" wrap="square" lIns="91440" tIns="45720" rIns="91440" bIns="45720" anchor="t" anchorCtr="0" upright="1">
+                      <a:noAutofit/>
+                    </wps:bodyPr>
+                  </wps:wsp>
+                </a:graphicData>
+              </a:graphic>
+              <wp14:sizeRelH relativeFrom="margin">
+                <wp14:pctWidth>0</wp14:pctWidth>
+              </wp14:sizeRelH>
+              <wp14:sizeRelV relativeFrom="margin">
+                <wp14:pctHeight>0</wp14:pctHeight>
+              </wp14:sizeRelV>
+            </wp:anchor>
+          </w:drawing>
+        </mc:Choice>
+        <mc:Fallback>
+          <w:pict>
+            <v:shape w14:anchorId="0E464A98" id="Cuadro de texto 2" o:spid="_x0000_s1027" type="#_x0000_t202" style="position:absolute;margin-left:241.6pt;margin-top:.9pt;width:206.45pt;height:31.6pt;z-index:251656192;visibility:visible;mso-wrap-style:square;mso-width-percent:0;mso-height-percent:0;mso-wrap-distance-left:9pt;mso-wrap-distance-top:0;mso-wrap-distance-right:9pt;mso-wrap-distance-bottom:0;mso-position-horizontal:absolute;mso-position-horizontal-relative:text;mso-position-vertical:absolute;mso-position-vertical-relative:text;mso-width-percent:0;mso-height-percent:0;mso-width-relative:margin;mso-height-relative:margin;v-text-anchor:top" o:gfxdata="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" filled="f" stroked="f">
+              <v:textbox>
+                <w:txbxContent>
+                  <w:p>
+                    <w:pPr>
+                      <w:rPr>
+                        <w:rFonts w:ascii="Fedra Sans Std Book" w:hAnsi="Fedra Sans Std Book" w:cs="Calibri"/>
+                        <w:color w:val="212D57"/>
+                        <w:sz w:val="16"/>
+                        <w:szCs w:val="16"/>
+                      </w:rPr>
+                    </w:pPr>
+                    <w:r>
+                      <w:rPr>
+                        <w:rFonts w:ascii="Fedra Sans Std Book" w:hAnsi="Fedra Sans Std Book" w:cs="Calibri"/>
+                        <w:color w:val="212D57"/>
+                        <w:sz w:val="16"/>
+                        <w:szCs w:val="16"/>
+                      </w:rPr>
+                      <w:t>Aplicación web para la realización de experimentos de forma colaborativa en el framework JCLAL</w:t>
+                    </w:r>
+                  </w:p>
+                </w:txbxContent>
+              </v:textbox>
+            </v:shape>
+          </w:pict>
+        </mc:Fallback>
+      </mc:AlternateContent>
+    </w:r>
   </w:p>
 </w:ftr>
 </file>
@@ -2740,6 +2915,25 @@
       </w:r>
       <w:r>
         <w:t>Se le conoce también como aprendizaje por consulta o diseño experimental óptimo en la literatura de estadística</w:t>
+      </w:r>
+    </w:p>
+  </w:footnote>
+  <w:footnote w:id="4">
+    <w:p>
+      <w:pPr>
+        <w:pStyle w:val="Textonotapie"/>
+      </w:pPr>
+      <w:r>
+        <w:rPr>
+          <w:rStyle w:val="Refdenotaalpie"/>
+        </w:rPr>
+        <w:footnoteRef/>
+      </w:r>
+      <w:r>
+        <w:t xml:space="preserve"> </w:t>
+      </w:r>
+      <w:r>
+        <w:t>https://github.com/eperezp1990/jclal-develop</w:t>
       </w:r>
     </w:p>
   </w:footnote>
@@ -5105,7 +5299,7 @@
 </file>
 
 <file path=customXml/itemProps1.xml><?xml version="1.0" encoding="utf-8"?>
-<ds:datastoreItem xmlns:ds="http://schemas.openxmlformats.org/officeDocument/2006/customXml" ds:itemID="{27D6145F-0210-7F4D-976E-EF2446931C51}">
+<ds:datastoreItem xmlns:ds="http://schemas.openxmlformats.org/officeDocument/2006/customXml" ds:itemID="{F736ADE1-5E87-2C44-AAEE-2BCEB5E00D3F}">
   <ds:schemaRefs>
     <ds:schemaRef ds:uri="http://schemas.openxmlformats.org/officeDocument/2006/bibliography"/>
   </ds:schemaRefs>

</xml_diff>

<commit_message>
Introduction finished, working on epigraph 1.1 of chapter 1 .bib file added Show added
</commit_message>
<xml_diff>
--- a/Mi Tesis.docx
+++ b/Mi Tesis.docx
@@ -38,12 +38,14 @@
       </w:pPr>
       <w:bookmarkStart w:id="0" w:name="OLE_LINK5"/>
       <w:bookmarkStart w:id="1" w:name="OLE_LINK6"/>
+      <w:bookmarkStart w:id="2" w:name="OLE_LINK7"/>
       <w:r>
         <w:t>Aplicación web para la realización de experimentos de forma colaborativa en el framework JCLAL</w:t>
       </w:r>
     </w:p>
     <w:bookmarkEnd w:id="0"/>
     <w:bookmarkEnd w:id="1"/>
+    <w:bookmarkEnd w:id="2"/>
     <w:p>
       <w:pPr>
         <w:pStyle w:val="TITULOTESIS"/>
@@ -61,6 +63,8 @@
           <w:color w:val="212D57"/>
         </w:rPr>
       </w:pPr>
+      <w:bookmarkStart w:id="3" w:name="OLE_LINK8"/>
+      <w:bookmarkStart w:id="4" w:name="OLE_LINK9"/>
       <w:r>
         <w:rPr>
           <w:color w:val="212D57"/>
@@ -89,6 +93,8 @@
         <w:t>INFORMÁTICO</w:t>
       </w:r>
     </w:p>
+    <w:bookmarkEnd w:id="3"/>
+    <w:bookmarkEnd w:id="4"/>
     <w:p>
       <w:pPr>
         <w:spacing w:line="240" w:lineRule="auto"/>
@@ -104,6 +110,8 @@
         <w:pStyle w:val="AUTORES"/>
         <w:spacing w:after="0" w:line="276" w:lineRule="auto"/>
       </w:pPr>
+      <w:bookmarkStart w:id="5" w:name="OLE_LINK10"/>
+      <w:bookmarkStart w:id="6" w:name="OLE_LINK11"/>
       <w:r>
         <w:t>Autor</w:t>
       </w:r>
@@ -125,16 +133,16 @@
       <w:r>
         <w:t xml:space="preserve">s: </w:t>
       </w:r>
-      <w:bookmarkStart w:id="2" w:name="OLE_LINK1"/>
-      <w:bookmarkStart w:id="3" w:name="OLE_LINK2"/>
+      <w:bookmarkStart w:id="7" w:name="OLE_LINK1"/>
+      <w:bookmarkStart w:id="8" w:name="OLE_LINK2"/>
       <w:r>
         <w:t xml:space="preserve">MsC. </w:t>
       </w:r>
       <w:r>
         <w:t>Eduardo Pérez Perdomo</w:t>
       </w:r>
-      <w:bookmarkEnd w:id="2"/>
-      <w:bookmarkEnd w:id="3"/>
+      <w:bookmarkEnd w:id="7"/>
+      <w:bookmarkEnd w:id="8"/>
     </w:p>
     <w:p>
       <w:pPr>
@@ -154,6 +162,8 @@
         <w:t>MsC. Abel A. Fernández Higuera</w:t>
       </w:r>
     </w:p>
+    <w:bookmarkEnd w:id="5"/>
+    <w:bookmarkEnd w:id="6"/>
     <w:p>
       <w:pPr>
         <w:pStyle w:val="AUTORES"/>
@@ -283,14 +293,6 @@
       </w:r>
       <w:r>
         <w:t xml:space="preserve"> </w:t>
-      </w:r>
-      <w:r>
-        <w:rPr>
-          <w:rFonts w:ascii="Apple Color Emoji" w:hAnsi="Apple Color Emoji" w:cs="Apple Color Emoji"/>
-          <w:sz w:val="40"/>
-          <w:szCs w:val="40"/>
-        </w:rPr>
-        <w:t>😎</w:t>
       </w:r>
     </w:p>
     <w:p>
@@ -1657,8 +1659,8 @@
         </w:rPr>
         <w:t xml:space="preserve"> </w:t>
       </w:r>
-      <w:bookmarkStart w:id="4" w:name="OLE_LINK3"/>
-      <w:bookmarkStart w:id="5" w:name="OLE_LINK4"/>
+      <w:bookmarkStart w:id="9" w:name="OLE_LINK3"/>
+      <w:bookmarkStart w:id="10" w:name="OLE_LINK4"/>
       <w:r>
         <w:rPr>
           <w:rStyle w:val="Refdenotaalpie"/>
@@ -1693,8 +1695,8 @@
         </w:rPr>
         <w:fldChar w:fldCharType="end"/>
       </w:r>
-      <w:bookmarkEnd w:id="4"/>
-      <w:bookmarkEnd w:id="5"/>
+      <w:bookmarkEnd w:id="9"/>
+      <w:bookmarkEnd w:id="10"/>
       <w:r>
         <w:rPr>
           <w:lang w:val="es-ES"/>
@@ -1852,21 +1854,7 @@
         <w:rPr>
           <w:lang w:val="es-ES"/>
         </w:rPr>
-        <w:t xml:space="preserve">de este proceso surgen otras técnicas como el aprendizaje </w:t>
-      </w:r>
-      <w:proofErr w:type="spellStart"/>
-      <w:r>
-        <w:rPr>
-          <w:lang w:val="es-ES"/>
-        </w:rPr>
-        <w:t>semi</w:t>
-      </w:r>
-      <w:proofErr w:type="spellEnd"/>
-      <w:r>
-        <w:rPr>
-          <w:lang w:val="es-ES"/>
-        </w:rPr>
-        <w:t>-supervisado y el aprendizaje activo</w:t>
+        <w:t>de este proceso surgen otras técnicas como el aprendizaje semi-supervisado y el aprendizaje activo</w:t>
       </w:r>
       <w:r>
         <w:rPr>
@@ -1914,6 +1902,8 @@
           <w:lang w:val="es-ES"/>
         </w:rPr>
       </w:pPr>
+      <w:bookmarkStart w:id="11" w:name="OLE_LINK12"/>
+      <w:bookmarkStart w:id="12" w:name="OLE_LINK13"/>
       <w:r>
         <w:rPr>
           <w:lang w:val="es-ES"/>
@@ -1985,7 +1975,15 @@
         <w:rPr>
           <w:lang w:val="es"/>
         </w:rPr>
-        <w:t xml:space="preserve"> escasas o costosas de obtener.</w:t>
+        <w:t xml:space="preserve"> escasas o costosas de obtener</w:t>
+      </w:r>
+      <w:bookmarkEnd w:id="11"/>
+      <w:bookmarkEnd w:id="12"/>
+      <w:r>
+        <w:rPr>
+          <w:lang w:val="es"/>
+        </w:rPr>
+        <w:t>.</w:t>
       </w:r>
       <w:r>
         <w:rPr>
@@ -2057,6 +2055,8 @@
         </w:rPr>
         <w:t xml:space="preserve">. </w:t>
       </w:r>
+      <w:bookmarkStart w:id="13" w:name="OLE_LINK14"/>
+      <w:bookmarkStart w:id="14" w:name="OLE_LINK15"/>
       <w:r>
         <w:rPr>
           <w:lang w:val="es-ES"/>
@@ -2117,6 +2117,8 @@
         </w:rPr>
         <w:t>do el mismo</w:t>
       </w:r>
+      <w:bookmarkEnd w:id="13"/>
+      <w:bookmarkEnd w:id="14"/>
       <w:r>
         <w:rPr>
           <w:lang w:val="es-ES"/>
@@ -2271,19 +2273,7 @@
         <w:rPr>
           <w:lang w:val="es-ES"/>
         </w:rPr>
-        <w:t xml:space="preserve"> </w:t>
-      </w:r>
-      <w:r>
-        <w:rPr>
-          <w:lang w:val="es-ES"/>
-        </w:rPr>
-        <w:t>por sus siglas en inglés</w:t>
-      </w:r>
-      <w:r>
-        <w:rPr>
-          <w:lang w:val="es-ES"/>
-        </w:rPr>
-        <w:t>)</w:t>
+        <w:t xml:space="preserve"> por sus siglas en inglés)</w:t>
       </w:r>
       <w:r>
         <w:rPr>
@@ -2352,6 +2342,8 @@
         </w:rPr>
         <w:fldChar w:fldCharType="end"/>
       </w:r>
+      <w:bookmarkStart w:id="15" w:name="_GoBack"/>
+      <w:bookmarkEnd w:id="15"/>
     </w:p>
     <w:p>
       <w:pPr>
@@ -2361,8 +2353,6 @@
           <w:lang w:val="es-ES"/>
         </w:rPr>
       </w:pPr>
-      <w:bookmarkStart w:id="6" w:name="_GoBack"/>
-      <w:bookmarkEnd w:id="6"/>
     </w:p>
     <w:sectPr>
       <w:headerReference w:type="first" r:id="rId11"/>
@@ -5299,7 +5289,7 @@
 </file>
 
 <file path=customXml/itemProps1.xml><?xml version="1.0" encoding="utf-8"?>
-<ds:datastoreItem xmlns:ds="http://schemas.openxmlformats.org/officeDocument/2006/customXml" ds:itemID="{AA93DB35-6E45-F04C-9A4A-412189B5E9A4}">
+<ds:datastoreItem xmlns:ds="http://schemas.openxmlformats.org/officeDocument/2006/customXml" ds:itemID="{803E05D7-CFA5-F341-99D9-6C98137ABAEA}">
   <ds:schemaRefs>
     <ds:schemaRef ds:uri="http://schemas.openxmlformats.org/officeDocument/2006/bibliography"/>
   </ds:schemaRefs>

</xml_diff>